<commit_message>
Updated readme.md and help.docx Few bug fixes
Signed-off-by: Errol <errolf07@gmail.com>
</commit_message>
<xml_diff>
--- a/help.docx
+++ b/help.docx
@@ -612,7 +612,97 @@
           <w:szCs w:val="24"/>
           <w:lang w:val="en-IN"/>
         </w:rPr>
-        <w:t>http:/localhost:3000/api/hotel/delete/&lt;hotel-id&gt;</w:t>
+        <w:fldChar w:fldCharType="begin"/>
+      </w:r>
+      <w:r>
+        <w:rPr>
+          <w:sz w:val="24"/>
+          <w:szCs w:val="24"/>
+          <w:lang w:val="en-IN"/>
+        </w:rPr>
+        <w:instrText xml:space="preserve"> HYPERLINK "http://localhost:3000/api/hotel/delete/&lt;hotel-id&gt;" </w:instrText>
+      </w:r>
+      <w:r>
+        <w:rPr>
+          <w:sz w:val="24"/>
+          <w:szCs w:val="24"/>
+          <w:lang w:val="en-IN"/>
+        </w:rPr>
+        <w:fldChar w:fldCharType="separate"/>
+      </w:r>
+      <w:r>
+        <w:rPr>
+          <w:rStyle w:val="3"/>
+          <w:sz w:val="24"/>
+          <w:szCs w:val="24"/>
+          <w:lang w:val="en-IN"/>
+        </w:rPr>
+        <w:t>http://localhost:3000/api/hotel/delete/&lt;hotel-id&gt;</w:t>
+      </w:r>
+      <w:r>
+        <w:rPr>
+          <w:sz w:val="24"/>
+          <w:szCs w:val="24"/>
+          <w:lang w:val="en-IN"/>
+        </w:rPr>
+        <w:fldChar w:fldCharType="end"/>
+      </w:r>
+    </w:p>
+    <w:p>
+      <w:pPr>
+        <w:numPr>
+          <w:numId w:val="0"/>
+        </w:numPr>
+        <w:ind w:left="420" w:leftChars="0"/>
+        <w:rPr>
+          <w:sz w:val="24"/>
+          <w:szCs w:val="24"/>
+          <w:lang w:val="en-IN"/>
+        </w:rPr>
+      </w:pPr>
+      <w:r>
+        <w:rPr>
+          <w:sz w:val="24"/>
+          <w:szCs w:val="24"/>
+          <w:lang w:val="en-IN"/>
+        </w:rPr>
+        <w:drawing>
+          <wp:inline distT="0" distB="0" distL="114300" distR="114300">
+            <wp:extent cx="5265420" cy="1904365"/>
+            <wp:effectExtent l="0" t="0" r="11430" b="635"/>
+            <wp:docPr id="10" name="Picture 10" descr="delete_hotel"/>
+            <wp:cNvGraphicFramePr>
+              <a:graphicFrameLocks xmlns:a="http://schemas.openxmlformats.org/drawingml/2006/main" noChangeAspect="1"/>
+            </wp:cNvGraphicFramePr>
+            <a:graphic xmlns:a="http://schemas.openxmlformats.org/drawingml/2006/main">
+              <a:graphicData uri="http://schemas.openxmlformats.org/drawingml/2006/picture">
+                <pic:pic xmlns:pic="http://schemas.openxmlformats.org/drawingml/2006/picture">
+                  <pic:nvPicPr>
+                    <pic:cNvPr id="10" name="Picture 10" descr="delete_hotel"/>
+                    <pic:cNvPicPr>
+                      <a:picLocks noChangeAspect="1"/>
+                    </pic:cNvPicPr>
+                  </pic:nvPicPr>
+                  <pic:blipFill>
+                    <a:blip r:embed="rId7"/>
+                    <a:stretch>
+                      <a:fillRect/>
+                    </a:stretch>
+                  </pic:blipFill>
+                  <pic:spPr>
+                    <a:xfrm>
+                      <a:off x="0" y="0"/>
+                      <a:ext cx="5265420" cy="1904365"/>
+                    </a:xfrm>
+                    <a:prstGeom prst="rect">
+                      <a:avLst/>
+                    </a:prstGeom>
+                  </pic:spPr>
+                </pic:pic>
+              </a:graphicData>
+            </a:graphic>
+          </wp:inline>
+        </w:drawing>
       </w:r>
     </w:p>
     <w:p>
@@ -700,7 +790,40 @@
           <w:szCs w:val="24"/>
           <w:lang w:val="en-IN"/>
         </w:rPr>
-        <w:t>http:/localhost:3000/api/hotel/room/add</w:t>
+        <w:fldChar w:fldCharType="begin"/>
+      </w:r>
+      <w:r>
+        <w:rPr>
+          <w:sz w:val="24"/>
+          <w:szCs w:val="24"/>
+          <w:lang w:val="en-IN"/>
+        </w:rPr>
+        <w:instrText xml:space="preserve"> HYPERLINK "http://localhost:3000/api/hotel/room/add" </w:instrText>
+      </w:r>
+      <w:r>
+        <w:rPr>
+          <w:sz w:val="24"/>
+          <w:szCs w:val="24"/>
+          <w:lang w:val="en-IN"/>
+        </w:rPr>
+        <w:fldChar w:fldCharType="separate"/>
+      </w:r>
+      <w:r>
+        <w:rPr>
+          <w:rStyle w:val="3"/>
+          <w:sz w:val="24"/>
+          <w:szCs w:val="24"/>
+          <w:lang w:val="en-IN"/>
+        </w:rPr>
+        <w:t>http://localhost:3000/api/hotel/room/add</w:t>
+      </w:r>
+      <w:r>
+        <w:rPr>
+          <w:sz w:val="24"/>
+          <w:szCs w:val="24"/>
+          <w:lang w:val="en-IN"/>
+        </w:rPr>
+        <w:fldChar w:fldCharType="end"/>
       </w:r>
     </w:p>
     <w:p>
@@ -739,7 +862,7 @@
                     </pic:cNvPicPr>
                   </pic:nvPicPr>
                   <pic:blipFill>
-                    <a:blip r:embed="rId7"/>
+                    <a:blip r:embed="rId8"/>
                     <a:stretch>
                       <a:fillRect/>
                     </a:stretch>
@@ -790,110 +913,6 @@
       <w:pPr>
         <w:numPr>
           <w:ilvl w:val="0"/>
-          <w:numId w:val="0"/>
-        </w:numPr>
-        <w:rPr>
-          <w:sz w:val="24"/>
-          <w:szCs w:val="24"/>
-          <w:lang w:val="en-IN"/>
-        </w:rPr>
-      </w:pPr>
-    </w:p>
-    <w:p>
-      <w:pPr>
-        <w:numPr>
-          <w:ilvl w:val="0"/>
-          <w:numId w:val="0"/>
-        </w:numPr>
-        <w:rPr>
-          <w:sz w:val="24"/>
-          <w:szCs w:val="24"/>
-          <w:lang w:val="en-IN"/>
-        </w:rPr>
-      </w:pPr>
-    </w:p>
-    <w:p>
-      <w:pPr>
-        <w:numPr>
-          <w:ilvl w:val="0"/>
-          <w:numId w:val="0"/>
-        </w:numPr>
-        <w:rPr>
-          <w:sz w:val="24"/>
-          <w:szCs w:val="24"/>
-          <w:lang w:val="en-IN"/>
-        </w:rPr>
-      </w:pPr>
-    </w:p>
-    <w:p>
-      <w:pPr>
-        <w:numPr>
-          <w:ilvl w:val="0"/>
-          <w:numId w:val="0"/>
-        </w:numPr>
-        <w:rPr>
-          <w:sz w:val="24"/>
-          <w:szCs w:val="24"/>
-          <w:lang w:val="en-IN"/>
-        </w:rPr>
-      </w:pPr>
-    </w:p>
-    <w:p>
-      <w:pPr>
-        <w:numPr>
-          <w:ilvl w:val="0"/>
-          <w:numId w:val="0"/>
-        </w:numPr>
-        <w:rPr>
-          <w:sz w:val="24"/>
-          <w:szCs w:val="24"/>
-          <w:lang w:val="en-IN"/>
-        </w:rPr>
-      </w:pPr>
-    </w:p>
-    <w:p>
-      <w:pPr>
-        <w:numPr>
-          <w:ilvl w:val="0"/>
-          <w:numId w:val="0"/>
-        </w:numPr>
-        <w:rPr>
-          <w:sz w:val="24"/>
-          <w:szCs w:val="24"/>
-          <w:lang w:val="en-IN"/>
-        </w:rPr>
-      </w:pPr>
-    </w:p>
-    <w:p>
-      <w:pPr>
-        <w:numPr>
-          <w:ilvl w:val="0"/>
-          <w:numId w:val="0"/>
-        </w:numPr>
-        <w:rPr>
-          <w:sz w:val="24"/>
-          <w:szCs w:val="24"/>
-          <w:lang w:val="en-IN"/>
-        </w:rPr>
-      </w:pPr>
-    </w:p>
-    <w:p>
-      <w:pPr>
-        <w:numPr>
-          <w:ilvl w:val="0"/>
-          <w:numId w:val="0"/>
-        </w:numPr>
-        <w:rPr>
-          <w:sz w:val="24"/>
-          <w:szCs w:val="24"/>
-          <w:lang w:val="en-IN"/>
-        </w:rPr>
-      </w:pPr>
-    </w:p>
-    <w:p>
-      <w:pPr>
-        <w:numPr>
-          <w:ilvl w:val="0"/>
           <w:numId w:val="2"/>
         </w:numPr>
         <w:ind w:left="0" w:leftChars="0" w:firstLine="0" w:firstLineChars="0"/>
@@ -970,6 +989,7 @@
     <w:p>
       <w:pPr>
         <w:numPr>
+          <w:ilvl w:val="0"/>
           <w:numId w:val="0"/>
         </w:numPr>
         <w:ind w:left="120" w:leftChars="0"/>
@@ -1003,7 +1023,7 @@
                     </pic:cNvPicPr>
                   </pic:nvPicPr>
                   <pic:blipFill>
-                    <a:blip r:embed="rId8"/>
+                    <a:blip r:embed="rId9"/>
                     <a:stretch>
                       <a:fillRect/>
                     </a:stretch>
@@ -1027,6 +1047,7 @@
     <w:p>
       <w:pPr>
         <w:numPr>
+          <w:ilvl w:val="0"/>
           <w:numId w:val="0"/>
         </w:numPr>
         <w:ind w:left="120" w:leftChars="0"/>
@@ -1095,6 +1116,7 @@
     <w:p>
       <w:pPr>
         <w:numPr>
+          <w:ilvl w:val="0"/>
           <w:numId w:val="0"/>
         </w:numPr>
         <w:rPr>
@@ -1127,7 +1149,7 @@
                     </pic:cNvPicPr>
                   </pic:nvPicPr>
                   <pic:blipFill>
-                    <a:blip r:embed="rId9"/>
+                    <a:blip r:embed="rId10"/>
                     <a:stretch>
                       <a:fillRect/>
                     </a:stretch>
@@ -1151,6 +1173,7 @@
     <w:p>
       <w:pPr>
         <w:numPr>
+          <w:ilvl w:val="0"/>
           <w:numId w:val="0"/>
         </w:numPr>
         <w:rPr>
@@ -1218,6 +1241,7 @@
     <w:p>
       <w:pPr>
         <w:numPr>
+          <w:ilvl w:val="0"/>
           <w:numId w:val="0"/>
         </w:numPr>
         <w:ind w:left="120" w:leftChars="0"/>
@@ -1251,7 +1275,7 @@
                     </pic:cNvPicPr>
                   </pic:nvPicPr>
                   <pic:blipFill>
-                    <a:blip r:embed="rId10"/>
+                    <a:blip r:embed="rId11"/>
                     <a:stretch>
                       <a:fillRect/>
                     </a:stretch>
@@ -1336,6 +1360,7 @@
     <w:p>
       <w:pPr>
         <w:numPr>
+          <w:ilvl w:val="0"/>
           <w:numId w:val="0"/>
         </w:numPr>
         <w:ind w:leftChars="0"/>
@@ -1398,6 +1423,7 @@
     <w:p>
       <w:pPr>
         <w:numPr>
+          <w:ilvl w:val="0"/>
           <w:numId w:val="0"/>
         </w:numPr>
         <w:ind w:leftChars="0"/>
@@ -1431,7 +1457,7 @@
                     </pic:cNvPicPr>
                   </pic:nvPicPr>
                   <pic:blipFill>
-                    <a:blip r:embed="rId11"/>
+                    <a:blip r:embed="rId12"/>
                     <a:stretch>
                       <a:fillRect/>
                     </a:stretch>
@@ -1455,6 +1481,7 @@
     <w:p>
       <w:pPr>
         <w:numPr>
+          <w:ilvl w:val="0"/>
           <w:numId w:val="0"/>
         </w:numPr>
         <w:ind w:leftChars="0"/>
@@ -1493,6 +1520,7 @@
     <w:p>
       <w:pPr>
         <w:numPr>
+          <w:ilvl w:val="0"/>
           <w:numId w:val="0"/>
         </w:numPr>
         <w:ind w:leftChars="0"/>
@@ -1555,6 +1583,7 @@
     <w:p>
       <w:pPr>
         <w:numPr>
+          <w:ilvl w:val="0"/>
           <w:numId w:val="0"/>
         </w:numPr>
         <w:ind w:leftChars="0"/>
@@ -1588,7 +1617,7 @@
                     </pic:cNvPicPr>
                   </pic:nvPicPr>
                   <pic:blipFill>
-                    <a:blip r:embed="rId12"/>
+                    <a:blip r:embed="rId13"/>
                     <a:stretch>
                       <a:fillRect/>
                     </a:stretch>
@@ -1612,6 +1641,7 @@
     <w:p>
       <w:pPr>
         <w:numPr>
+          <w:ilvl w:val="0"/>
           <w:numId w:val="0"/>
         </w:numPr>
         <w:ind w:leftChars="0"/>
@@ -1625,6 +1655,7 @@
     <w:p>
       <w:pPr>
         <w:numPr>
+          <w:ilvl w:val="0"/>
           <w:numId w:val="0"/>
         </w:numPr>
         <w:ind w:leftChars="0"/>
@@ -1650,6 +1681,7 @@
     <w:p>
       <w:pPr>
         <w:numPr>
+          <w:ilvl w:val="0"/>
           <w:numId w:val="0"/>
         </w:numPr>
         <w:ind w:leftChars="0"/>
@@ -1665,6 +1697,7 @@
     <w:p>
       <w:pPr>
         <w:numPr>
+          <w:ilvl w:val="0"/>
           <w:numId w:val="0"/>
         </w:numPr>
         <w:ind w:leftChars="0"/>
@@ -1676,7 +1709,14 @@
           <w:lang w:val="en-IN"/>
         </w:rPr>
       </w:pPr>
-      <w:r>
+    </w:p>
+    <w:p>
+      <w:pPr>
+        <w:numPr>
+          <w:ilvl w:val="0"/>
+          <w:numId w:val="0"/>
+        </w:numPr>
+        <w:ind w:leftChars="0"/>
         <w:rPr>
           <w:b/>
           <w:bCs/>
@@ -1684,15 +1724,52 @@
           <w:szCs w:val="24"/>
           <w:lang w:val="en-IN"/>
         </w:rPr>
+      </w:pPr>
+    </w:p>
+    <w:p>
+      <w:pPr>
+        <w:numPr>
+          <w:ilvl w:val="0"/>
+          <w:numId w:val="0"/>
+        </w:numPr>
+        <w:ind w:leftChars="0"/>
+        <w:rPr>
+          <w:b/>
+          <w:bCs/>
+          <w:sz w:val="24"/>
+          <w:szCs w:val="24"/>
+          <w:lang w:val="en-IN"/>
+        </w:rPr>
+      </w:pPr>
+      <w:bookmarkStart w:id="0" w:name="_GoBack"/>
+      <w:bookmarkEnd w:id="0"/>
+      <w:r>
+        <w:rPr>
+          <w:b/>
+          <w:bCs/>
+          <w:sz w:val="24"/>
+          <w:szCs w:val="24"/>
+          <w:lang w:val="en-IN"/>
+        </w:rPr>
         <w:t>Unit Testing of the code:</w:t>
       </w:r>
     </w:p>
     <w:p>
       <w:pPr>
         <w:numPr>
+          <w:ilvl w:val="0"/>
           <w:numId w:val="0"/>
         </w:numPr>
         <w:ind w:leftChars="0"/>
+        <w:rPr>
+          <w:b/>
+          <w:bCs/>
+          <w:sz w:val="24"/>
+          <w:szCs w:val="24"/>
+          <w:lang w:val="en-IN"/>
+        </w:rPr>
+      </w:pPr>
+      <w:r>
         <w:rPr>
           <w:b w:val="0"/>
           <w:bCs w:val="0"/>
@@ -1700,8 +1777,26 @@
           <w:szCs w:val="24"/>
           <w:lang w:val="en-IN"/>
         </w:rPr>
-      </w:pPr>
-      <w:r>
+        <w:t xml:space="preserve">For unit testing I have used mocha chai framework </w:t>
+      </w:r>
+      <w:r>
+        <w:rPr>
+          <w:b/>
+          <w:bCs/>
+          <w:sz w:val="24"/>
+          <w:szCs w:val="24"/>
+          <w:lang w:val="en-IN"/>
+        </w:rPr>
+        <w:t>(run : npm test)</w:t>
+      </w:r>
+    </w:p>
+    <w:p>
+      <w:pPr>
+        <w:numPr>
+          <w:ilvl w:val="0"/>
+          <w:numId w:val="0"/>
+        </w:numPr>
+        <w:ind w:leftChars="0"/>
         <w:rPr>
           <w:b w:val="0"/>
           <w:bCs w:val="0"/>
@@ -1709,15 +1804,8 @@
           <w:szCs w:val="24"/>
           <w:lang w:val="en-IN"/>
         </w:rPr>
-        <w:t>Unique key constraint added on the model of Hotel,Room and Users therefore to avoid duplication of names</w:t>
-      </w:r>
-    </w:p>
-    <w:p>
-      <w:pPr>
-        <w:numPr>
-          <w:numId w:val="0"/>
-        </w:numPr>
-        <w:ind w:leftChars="0"/>
+      </w:pPr>
+      <w:r>
         <w:rPr>
           <w:b w:val="0"/>
           <w:bCs w:val="0"/>
@@ -1725,11 +1813,29 @@
           <w:szCs w:val="24"/>
           <w:lang w:val="en-IN"/>
         </w:rPr>
-      </w:pPr>
-    </w:p>
-    <w:p>
-      <w:pPr>
-        <w:numPr>
+        <w:t>Unique key constraint added on the model of Hotel,Room and Users therefore to avoid duplication of names.</w:t>
+      </w:r>
+    </w:p>
+    <w:p>
+      <w:pPr>
+        <w:numPr>
+          <w:ilvl w:val="0"/>
+          <w:numId w:val="0"/>
+        </w:numPr>
+        <w:ind w:leftChars="0"/>
+        <w:rPr>
+          <w:b w:val="0"/>
+          <w:bCs w:val="0"/>
+          <w:sz w:val="24"/>
+          <w:szCs w:val="24"/>
+          <w:lang w:val="en-IN"/>
+        </w:rPr>
+      </w:pPr>
+    </w:p>
+    <w:p>
+      <w:pPr>
+        <w:numPr>
+          <w:ilvl w:val="0"/>
           <w:numId w:val="0"/>
         </w:numPr>
         <w:ind w:leftChars="0"/>
@@ -1745,6 +1851,7 @@
     <w:p>
       <w:pPr>
         <w:numPr>
+          <w:ilvl w:val="0"/>
           <w:numId w:val="0"/>
         </w:numPr>
         <w:ind w:leftChars="0"/>
@@ -1760,6 +1867,7 @@
     <w:p>
       <w:pPr>
         <w:numPr>
+          <w:ilvl w:val="0"/>
           <w:numId w:val="0"/>
         </w:numPr>
         <w:ind w:leftChars="0"/>
@@ -1775,6 +1883,7 @@
     <w:p>
       <w:pPr>
         <w:numPr>
+          <w:ilvl w:val="0"/>
           <w:numId w:val="0"/>
         </w:numPr>
         <w:ind w:leftChars="0"/>
@@ -1786,13 +1895,7 @@
           <w:lang w:val="en-IN"/>
         </w:rPr>
       </w:pPr>
-    </w:p>
-    <w:p>
-      <w:pPr>
-        <w:numPr>
-          <w:numId w:val="0"/>
-        </w:numPr>
-        <w:ind w:leftChars="0"/>
+      <w:r>
         <w:rPr>
           <w:b/>
           <w:bCs/>
@@ -1800,36 +1903,13 @@
           <w:szCs w:val="24"/>
           <w:lang w:val="en-IN"/>
         </w:rPr>
-      </w:pPr>
-    </w:p>
-    <w:p>
-      <w:pPr>
-        <w:numPr>
-          <w:numId w:val="0"/>
-        </w:numPr>
-        <w:ind w:leftChars="0"/>
-        <w:rPr>
-          <w:b/>
-          <w:bCs/>
-          <w:sz w:val="24"/>
-          <w:szCs w:val="24"/>
-          <w:lang w:val="en-IN"/>
-        </w:rPr>
-      </w:pPr>
-      <w:r>
-        <w:rPr>
-          <w:b/>
-          <w:bCs/>
-          <w:sz w:val="24"/>
-          <w:szCs w:val="24"/>
-          <w:lang w:val="en-IN"/>
-        </w:rPr>
         <w:t>In Terms of scaling the application</w:t>
       </w:r>
     </w:p>
     <w:p>
       <w:pPr>
         <w:numPr>
+          <w:ilvl w:val="0"/>
           <w:numId w:val="0"/>
         </w:numPr>
         <w:ind w:leftChars="0"/>
@@ -1855,6 +1935,7 @@
     <w:p>
       <w:pPr>
         <w:numPr>
+          <w:ilvl w:val="0"/>
           <w:numId w:val="0"/>
         </w:numPr>
         <w:ind w:leftChars="0"/>
@@ -1880,6 +1961,7 @@
     <w:p>
       <w:pPr>
         <w:numPr>
+          <w:ilvl w:val="0"/>
           <w:numId w:val="0"/>
         </w:numPr>
         <w:ind w:leftChars="0"/>
@@ -1905,6 +1987,7 @@
     <w:p>
       <w:pPr>
         <w:numPr>
+          <w:ilvl w:val="0"/>
           <w:numId w:val="0"/>
         </w:numPr>
         <w:ind w:leftChars="0"/>
@@ -1930,6 +2013,7 @@
     <w:p>
       <w:pPr>
         <w:numPr>
+          <w:ilvl w:val="0"/>
           <w:numId w:val="0"/>
         </w:numPr>
         <w:ind w:leftChars="0"/>
@@ -1945,6 +2029,7 @@
     <w:p>
       <w:pPr>
         <w:numPr>
+          <w:ilvl w:val="0"/>
           <w:numId w:val="0"/>
         </w:numPr>
         <w:ind w:leftChars="0"/>
@@ -1970,6 +2055,7 @@
     <w:p>
       <w:pPr>
         <w:numPr>
+          <w:ilvl w:val="0"/>
           <w:numId w:val="0"/>
         </w:numPr>
         <w:ind w:leftChars="0"/>
@@ -2042,6 +2128,7 @@
     <w:p>
       <w:pPr>
         <w:numPr>
+          <w:ilvl w:val="0"/>
           <w:numId w:val="0"/>
         </w:numPr>
         <w:ind w:leftChars="0"/>
@@ -2074,25 +2161,13 @@
           <w:szCs w:val="24"/>
           <w:lang w:val="en-IN"/>
         </w:rPr>
-        <w:t>(the traffic could also be in millions</w:t>
-      </w:r>
-      <w:bookmarkStart w:id="0" w:name="_GoBack"/>
-      <w:bookmarkEnd w:id="0"/>
-      <w:r>
-        <w:rPr>
-          <w:rFonts w:hint="default"/>
-          <w:b/>
-          <w:bCs/>
-          <w:sz w:val="24"/>
-          <w:szCs w:val="24"/>
-          <w:lang w:val="en-IN"/>
-        </w:rPr>
-        <w:t>)</w:t>
-      </w:r>
-    </w:p>
-    <w:p>
-      <w:pPr>
-        <w:numPr>
+        <w:t>(the traffic could also be in millions)</w:t>
+      </w:r>
+    </w:p>
+    <w:p>
+      <w:pPr>
+        <w:numPr>
+          <w:ilvl w:val="0"/>
           <w:numId w:val="0"/>
         </w:numPr>
         <w:ind w:leftChars="0"/>

</xml_diff>